<commit_message>
- added more images - added chapter naming
</commit_message>
<xml_diff>
--- a/img/roadmap.docx
+++ b/img/roadmap.docx
@@ -6,6 +6,9 @@
       <w:bookmarkStart w:id="0" w:name="_GoBack"/>
       <w:bookmarkEnd w:id="0"/>
       <w:r>
+        <w:rPr>
+          <w:noProof/>
+        </w:rPr>
         <mc:AlternateContent>
           <mc:Choice Requires="wpg">
             <w:drawing>
@@ -18,7 +21,7 @@
                   <wp:posOffset>-287553</wp:posOffset>
                 </wp:positionV>
                 <wp:extent cx="9975544" cy="6264784"/>
-                <wp:effectExtent l="0" t="0" r="216535" b="22225"/>
+                <wp:effectExtent l="0" t="0" r="178435" b="22225"/>
                 <wp:wrapNone/>
                 <wp:docPr id="6" name="Gruppieren 5">
                   <a:extLst xmlns:a="http://schemas.openxmlformats.org/drawingml/2006/main">
@@ -752,7 +755,10 @@
                                 <w:spacing w:before="0" w:beforeAutospacing="0" w:after="0" w:afterAutospacing="0"/>
                                 <w:jc w:val="center"/>
                                 <w:rPr>
+                                  <w:rFonts w:asciiTheme="minorHAnsi" w:hAnsi="Calibri" w:cstheme="minorBidi"/>
                                   <w:b/>
+                                  <w:color w:val="000000" w:themeColor="dark1"/>
+                                  <w:kern w:val="24"/>
                                   <w:sz w:val="16"/>
                                   <w:szCs w:val="16"/>
                                 </w:rPr>
@@ -772,7 +778,10 @@
                               <w:proofErr w:type="spellEnd"/>
                               <w:r>
                                 <w:rPr>
+                                  <w:rFonts w:asciiTheme="minorHAnsi" w:hAnsi="Calibri" w:cstheme="minorBidi"/>
                                   <w:b/>
+                                  <w:color w:val="000000" w:themeColor="dark1"/>
+                                  <w:kern w:val="24"/>
                                   <w:sz w:val="16"/>
                                   <w:szCs w:val="16"/>
                                 </w:rPr>
@@ -816,6 +825,7 @@
                                 <w:jc w:val="center"/>
                                 <w:rPr>
                                   <w:rFonts w:eastAsiaTheme="minorEastAsia" w:hAnsi="Calibri"/>
+                                  <w:b/>
                                   <w:color w:val="000000" w:themeColor="dark1"/>
                                   <w:kern w:val="24"/>
                                   <w:sz w:val="16"/>
@@ -825,17 +835,22 @@
                               </w:pPr>
                               <w:r>
                                 <w:rPr>
+                                  <w:b/>
                                   <w:sz w:val="16"/>
                                   <w:szCs w:val="16"/>
                                 </w:rPr>
                                 <w:t>Benennung</w:t>
                               </w:r>
                               <w:r>
+                                <w:rPr>
+                                  <w:b/>
+                                </w:rPr>
                                 <w:t xml:space="preserve"> </w:t>
                               </w:r>
                               <w:r>
                                 <w:rPr>
                                   <w:rFonts w:eastAsiaTheme="minorEastAsia" w:hAnsi="Calibri"/>
+                                  <w:b/>
                                   <w:color w:val="000000" w:themeColor="dark1"/>
                                   <w:kern w:val="24"/>
                                   <w:sz w:val="16"/>
@@ -845,11 +860,15 @@
                                 <w:t>Funktionsgruppen</w:t>
                               </w:r>
                               <w:r>
+                                <w:rPr>
+                                  <w:b/>
+                                </w:rPr>
                                 <w:t xml:space="preserve">, </w:t>
                               </w:r>
                               <w:r>
                                 <w:rPr>
                                   <w:rFonts w:eastAsiaTheme="minorEastAsia" w:hAnsi="Calibri"/>
+                                  <w:b/>
                                   <w:color w:val="000000" w:themeColor="dark1"/>
                                   <w:kern w:val="24"/>
                                   <w:sz w:val="16"/>
@@ -898,7 +917,6 @@
                                 <w:jc w:val="center"/>
                                 <w:rPr>
                                   <w:rFonts w:asciiTheme="minorHAnsi" w:hAnsi="Calibri" w:cstheme="minorBidi"/>
-                                  <w:b/>
                                   <w:color w:val="000000" w:themeColor="dark1"/>
                                   <w:kern w:val="24"/>
                                   <w:sz w:val="16"/>
@@ -908,7 +926,6 @@
                               <w:r>
                                 <w:rPr>
                                   <w:rFonts w:asciiTheme="minorHAnsi" w:hAnsi="Calibri" w:cstheme="minorBidi"/>
-                                  <w:b/>
                                   <w:color w:val="000000" w:themeColor="dark1"/>
                                   <w:kern w:val="24"/>
                                   <w:sz w:val="16"/>
@@ -923,13 +940,16 @@
                                 <w:spacing w:before="0" w:beforeAutospacing="0" w:after="0" w:afterAutospacing="0"/>
                                 <w:jc w:val="center"/>
                                 <w:rPr>
-                                  <w:b/>
+                                  <w:rFonts w:asciiTheme="minorHAnsi" w:hAnsi="Calibri" w:cstheme="minorBidi"/>
+                                  <w:color w:val="000000" w:themeColor="dark1"/>
+                                  <w:kern w:val="24"/>
+                                  <w:sz w:val="16"/>
+                                  <w:szCs w:val="16"/>
                                 </w:rPr>
                               </w:pPr>
                               <w:r>
                                 <w:rPr>
                                   <w:rFonts w:asciiTheme="minorHAnsi" w:hAnsi="Calibri" w:cstheme="minorBidi"/>
-                                  <w:b/>
                                   <w:color w:val="000000" w:themeColor="dark1"/>
                                   <w:kern w:val="24"/>
                                   <w:sz w:val="16"/>
@@ -1128,18 +1148,7 @@
                                   <w:sz w:val="16"/>
                                   <w:szCs w:val="16"/>
                                 </w:rPr>
-                                <w:t>IT Schnitt</w:t>
-                              </w:r>
-                              <w:r>
-                                <w:rPr>
-                                  <w:rFonts w:asciiTheme="minorHAnsi" w:hAnsi="Calibri" w:cstheme="minorBidi"/>
-                                  <w:b/>
-                                  <w:color w:val="000000" w:themeColor="dark1"/>
-                                  <w:kern w:val="24"/>
-                                  <w:sz w:val="16"/>
-                                  <w:szCs w:val="16"/>
-                                </w:rPr>
-                                <w:t>stellen</w:t>
+                                <w:t>IT Schnittstellen</w:t>
                               </w:r>
                             </w:p>
                           </w:txbxContent>
@@ -1192,18 +1201,7 @@
                                   <w:sz w:val="16"/>
                                   <w:szCs w:val="16"/>
                                 </w:rPr>
-                                <w:t>SPS Schnitt</w:t>
-                              </w:r>
-                              <w:r>
-                                <w:rPr>
-                                  <w:rFonts w:asciiTheme="minorHAnsi" w:hAnsi="Calibri" w:cstheme="minorBidi"/>
-                                  <w:b/>
-                                  <w:color w:val="000000" w:themeColor="dark1"/>
-                                  <w:kern w:val="24"/>
-                                  <w:sz w:val="16"/>
-                                  <w:szCs w:val="16"/>
-                                </w:rPr>
-                                <w:t>stellen</w:t>
+                                <w:t>SPS Schnittstellen</w:t>
                               </w:r>
                             </w:p>
                           </w:txbxContent>
@@ -1442,18 +1440,7 @@
                                   <w:sz w:val="16"/>
                                   <w:szCs w:val="16"/>
                                 </w:rPr>
-                                <w:t>Notfall-, Sicherheits</w:t>
-                              </w:r>
-                              <w:r>
-                                <w:rPr>
-                                  <w:rFonts w:asciiTheme="minorHAnsi" w:hAnsi="Calibri" w:cstheme="minorBidi"/>
-                                  <w:b/>
-                                  <w:color w:val="000000" w:themeColor="dark1"/>
-                                  <w:kern w:val="24"/>
-                                  <w:sz w:val="16"/>
-                                  <w:szCs w:val="16"/>
-                                </w:rPr>
-                                <w:t>strategie</w:t>
+                                <w:t>Notfall-, Sicherheitsstrategie</w:t>
                               </w:r>
                             </w:p>
                           </w:txbxContent>
@@ -2675,7 +2662,7 @@
                           </a:xfrm>
                           <a:prstGeom prst="bentConnector5">
                             <a:avLst>
-                              <a:gd name="adj1" fmla="val -4346"/>
+                              <a:gd name="adj1" fmla="val -3795"/>
                               <a:gd name="adj2" fmla="val 50000"/>
                               <a:gd name="adj3" fmla="val 105650"/>
                             </a:avLst>
@@ -2714,7 +2701,7 @@
           </mc:Choice>
           <mc:Fallback>
             <w:pict>
-              <v:group w14:anchorId="1FC06BEA" id="Gruppieren 5" o:spid="_x0000_s1026" style="position:absolute;margin-left:-32.85pt;margin-top:-22.65pt;width:785.5pt;height:493.3pt;z-index:251659264;mso-width-relative:margin;mso-height-relative:margin" coordsize="81369,46351" o:gfxdata="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">
+              <v:group w14:anchorId="1FC06BEA" id="Gruppieren 5" o:spid="_x0000_s1026" style="position:absolute;margin-left:-32.85pt;margin-top:-22.65pt;width:785.5pt;height:493.3pt;z-index:251659264;mso-width-relative:margin;mso-height-relative:margin" coordsize="81369,46351" o:gfxdata="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">
                 <v:rect id="Rechteck 2" o:spid="_x0000_s1027" style="position:absolute;left:25922;top:18727;width:55447;height:5867;visibility:visible;mso-wrap-style:square;v-text-anchor:middle" o:gfxdata="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" fillcolor="#7030a0" strokecolor="#7030a0" strokeweight="1.5pt">
                   <v:fill opacity="16448f"/>
                 </v:rect>
@@ -2973,7 +2960,10 @@
                           <w:spacing w:before="0" w:beforeAutospacing="0" w:after="0" w:afterAutospacing="0"/>
                           <w:jc w:val="center"/>
                           <w:rPr>
+                            <w:rFonts w:asciiTheme="minorHAnsi" w:hAnsi="Calibri" w:cstheme="minorBidi"/>
                             <w:b/>
+                            <w:color w:val="000000" w:themeColor="dark1"/>
+                            <w:kern w:val="24"/>
                             <w:sz w:val="16"/>
                             <w:szCs w:val="16"/>
                           </w:rPr>
@@ -2993,7 +2983,10 @@
                         <w:proofErr w:type="spellEnd"/>
                         <w:r>
                           <w:rPr>
+                            <w:rFonts w:asciiTheme="minorHAnsi" w:hAnsi="Calibri" w:cstheme="minorBidi"/>
                             <w:b/>
+                            <w:color w:val="000000" w:themeColor="dark1"/>
+                            <w:kern w:val="24"/>
                             <w:sz w:val="16"/>
                             <w:szCs w:val="16"/>
                           </w:rPr>
@@ -3014,6 +3007,7 @@
                           <w:jc w:val="center"/>
                           <w:rPr>
                             <w:rFonts w:eastAsiaTheme="minorEastAsia" w:hAnsi="Calibri"/>
+                            <w:b/>
                             <w:color w:val="000000" w:themeColor="dark1"/>
                             <w:kern w:val="24"/>
                             <w:sz w:val="16"/>
@@ -3023,17 +3017,22 @@
                         </w:pPr>
                         <w:r>
                           <w:rPr>
+                            <w:b/>
                             <w:sz w:val="16"/>
                             <w:szCs w:val="16"/>
                           </w:rPr>
                           <w:t>Benennung</w:t>
                         </w:r>
                         <w:r>
+                          <w:rPr>
+                            <w:b/>
+                          </w:rPr>
                           <w:t xml:space="preserve"> </w:t>
                         </w:r>
                         <w:r>
                           <w:rPr>
                             <w:rFonts w:eastAsiaTheme="minorEastAsia" w:hAnsi="Calibri"/>
+                            <w:b/>
                             <w:color w:val="000000" w:themeColor="dark1"/>
                             <w:kern w:val="24"/>
                             <w:sz w:val="16"/>
@@ -3043,11 +3042,15 @@
                           <w:t>Funktionsgruppen</w:t>
                         </w:r>
                         <w:r>
+                          <w:rPr>
+                            <w:b/>
+                          </w:rPr>
                           <w:t xml:space="preserve">, </w:t>
                         </w:r>
                         <w:r>
                           <w:rPr>
                             <w:rFonts w:eastAsiaTheme="minorEastAsia" w:hAnsi="Calibri"/>
+                            <w:b/>
                             <w:color w:val="000000" w:themeColor="dark1"/>
                             <w:kern w:val="24"/>
                             <w:sz w:val="16"/>
@@ -3073,7 +3076,6 @@
                           <w:jc w:val="center"/>
                           <w:rPr>
                             <w:rFonts w:asciiTheme="minorHAnsi" w:hAnsi="Calibri" w:cstheme="minorBidi"/>
-                            <w:b/>
                             <w:color w:val="000000" w:themeColor="dark1"/>
                             <w:kern w:val="24"/>
                             <w:sz w:val="16"/>
@@ -3083,7 +3085,6 @@
                         <w:r>
                           <w:rPr>
                             <w:rFonts w:asciiTheme="minorHAnsi" w:hAnsi="Calibri" w:cstheme="minorBidi"/>
-                            <w:b/>
                             <w:color w:val="000000" w:themeColor="dark1"/>
                             <w:kern w:val="24"/>
                             <w:sz w:val="16"/>
@@ -3098,13 +3099,16 @@
                           <w:spacing w:before="0" w:beforeAutospacing="0" w:after="0" w:afterAutospacing="0"/>
                           <w:jc w:val="center"/>
                           <w:rPr>
-                            <w:b/>
+                            <w:rFonts w:asciiTheme="minorHAnsi" w:hAnsi="Calibri" w:cstheme="minorBidi"/>
+                            <w:color w:val="000000" w:themeColor="dark1"/>
+                            <w:kern w:val="24"/>
+                            <w:sz w:val="16"/>
+                            <w:szCs w:val="16"/>
                           </w:rPr>
                         </w:pPr>
                         <w:r>
                           <w:rPr>
                             <w:rFonts w:asciiTheme="minorHAnsi" w:hAnsi="Calibri" w:cstheme="minorBidi"/>
-                            <w:b/>
                             <w:color w:val="000000" w:themeColor="dark1"/>
                             <w:kern w:val="24"/>
                             <w:sz w:val="16"/>
@@ -3170,18 +3174,7 @@
                             <w:sz w:val="16"/>
                             <w:szCs w:val="16"/>
                           </w:rPr>
-                          <w:t>IT Schnitt</w:t>
-                        </w:r>
-                        <w:r>
-                          <w:rPr>
-                            <w:rFonts w:asciiTheme="minorHAnsi" w:hAnsi="Calibri" w:cstheme="minorBidi"/>
-                            <w:b/>
-                            <w:color w:val="000000" w:themeColor="dark1"/>
-                            <w:kern w:val="24"/>
-                            <w:sz w:val="16"/>
-                            <w:szCs w:val="16"/>
-                          </w:rPr>
-                          <w:t>stellen</w:t>
+                          <w:t>IT Schnittstellen</w:t>
                         </w:r>
                       </w:p>
                     </w:txbxContent>
@@ -3211,18 +3204,7 @@
                             <w:sz w:val="16"/>
                             <w:szCs w:val="16"/>
                           </w:rPr>
-                          <w:t>SPS Schnitt</w:t>
-                        </w:r>
-                        <w:r>
-                          <w:rPr>
-                            <w:rFonts w:asciiTheme="minorHAnsi" w:hAnsi="Calibri" w:cstheme="minorBidi"/>
-                            <w:b/>
-                            <w:color w:val="000000" w:themeColor="dark1"/>
-                            <w:kern w:val="24"/>
-                            <w:sz w:val="16"/>
-                            <w:szCs w:val="16"/>
-                          </w:rPr>
-                          <w:t>stellen</w:t>
+                          <w:t>SPS Schnittstellen</w:t>
                         </w:r>
                       </w:p>
                     </w:txbxContent>
@@ -3318,18 +3300,7 @@
                             <w:sz w:val="16"/>
                             <w:szCs w:val="16"/>
                           </w:rPr>
-                          <w:t>Notfall-, Sicherheits</w:t>
-                        </w:r>
-                        <w:r>
-                          <w:rPr>
-                            <w:rFonts w:asciiTheme="minorHAnsi" w:hAnsi="Calibri" w:cstheme="minorBidi"/>
-                            <w:b/>
-                            <w:color w:val="000000" w:themeColor="dark1"/>
-                            <w:kern w:val="24"/>
-                            <w:sz w:val="16"/>
-                            <w:szCs w:val="16"/>
-                          </w:rPr>
-                          <w:t>strategie</w:t>
+                          <w:t>Notfall-, Sicherheitsstrategie</w:t>
                         </w:r>
                       </w:p>
                     </w:txbxContent>
@@ -3868,7 +3839,7 @@
                 <v:shape id="Gerade Verbindung mit Pfeil 58" o:spid="_x0000_s1082" type="#_x0000_t32" style="position:absolute;left:66388;top:43551;width:3819;height:0;visibility:visible;mso-wrap-style:square" o:connectortype="straight" o:gfxdata="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" strokecolor="#4472c4 [3204]" strokeweight="1pt">
                   <v:stroke endarrow="open" joinstyle="miter"/>
                 </v:shape>
-                <v:shape id="Gewinkelte Verbindung 116" o:spid="_x0000_s1083" type="#_x0000_t36" style="position:absolute;left:27913;top:36148;width:52595;height:7403;flip:x;visibility:visible;mso-wrap-style:square" o:connectortype="elbow" o:gfxdata="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" adj="-939,,22820" strokecolor="#4472c4 [3204]" strokeweight="1pt">
+                <v:shape id="Gewinkelte Verbindung 116" o:spid="_x0000_s1083" type="#_x0000_t36" style="position:absolute;left:27913;top:36148;width:52595;height:7403;flip:x;visibility:visible;mso-wrap-style:square" o:connectortype="elbow" o:gfxdata="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" adj="-820,,22820" strokecolor="#4472c4 [3204]" strokeweight="1pt">
                   <v:stroke endarrow="open"/>
                 </v:shape>
               </v:group>
@@ -4288,6 +4259,7 @@
   <w:style w:type="character" w:default="1" w:styleId="Absatz-Standardschriftart">
     <w:name w:val="Default Paragraph Font"/>
     <w:uiPriority w:val="1"/>
+    <w:semiHidden/>
     <w:unhideWhenUsed/>
   </w:style>
   <w:style w:type="table" w:default="1" w:styleId="NormaleTabelle">

</xml_diff>